<commit_message>
I think I fixed the ALMemory issue...needs testing
</commit_message>
<xml_diff>
--- a/edu/UWM/Resources/UnofficialNaoGuide_03282016.docx
+++ b/edu/UWM/Resources/UnofficialNaoGuide_03282016.docx
@@ -2,7 +2,6 @@
 <file path=word/document.xml><?xml version="1.0" encoding="utf-8"?>
 <w:document xmlns:wpc="http://schemas.microsoft.com/office/word/2010/wordprocessingCanvas" xmlns:mo="http://schemas.microsoft.com/office/mac/office/2008/main" xmlns:mc="http://schemas.openxmlformats.org/markup-compatibility/2006" xmlns:mv="urn:schemas-microsoft-com:mac:vml" xmlns:o="urn:schemas-microsoft-com:office:office" xmlns:r="http://schemas.openxmlformats.org/officeDocument/2006/relationships" xmlns:m="http://schemas.openxmlformats.org/officeDocument/2006/math" xmlns:v="urn:schemas-microsoft-com:vml" xmlns:wp14="http://schemas.microsoft.com/office/word/2010/wordprocessingDrawing" xmlns:wp="http://schemas.openxmlformats.org/drawingml/2006/wordprocessingDrawing" xmlns:w10="urn:schemas-microsoft-com:office:word" xmlns:w="http://schemas.openxmlformats.org/wordprocessingml/2006/main" xmlns:w14="http://schemas.microsoft.com/office/word/2010/wordml" xmlns:wpg="http://schemas.microsoft.com/office/word/2010/wordprocessingGroup" xmlns:wpi="http://schemas.microsoft.com/office/word/2010/wordprocessingInk" xmlns:wne="http://schemas.microsoft.com/office/word/2006/wordml" xmlns:wps="http://schemas.microsoft.com/office/word/2010/wordprocessingShape" mc:Ignorable="w14 wp14">
   <w:body>
-    <w:bookmarkStart w:id="0" w:name="_GoBack"/>
     <w:p>
       <w:pPr>
         <w:pStyle w:val="TOC1"/>
@@ -1216,31 +1215,55 @@
       <w:r>
         <w:fldChar w:fldCharType="end"/>
       </w:r>
+    </w:p>
+    <w:p>
+      <w:pPr>
+        <w:pStyle w:val="Heading0"/>
+      </w:pPr>
+      <w:bookmarkStart w:id="0" w:name="_Toc320804834"/>
+      <w:bookmarkStart w:id="1" w:name="_Toc320692562"/>
+      <w:r>
+        <w:t>ALMemory tips</w:t>
+      </w:r>
+    </w:p>
+    <w:p>
+      <w:pPr>
+        <w:pStyle w:val="Heading1"/>
+      </w:pPr>
+      <w:r>
+        <w:t>No Dictionaries in ALMemory</w:t>
+      </w:r>
+      <w:bookmarkStart w:id="2" w:name="_GoBack"/>
+      <w:bookmarkEnd w:id="2"/>
+    </w:p>
+    <w:p>
+      <w:pPr>
+        <w:pStyle w:val="ListParagraph"/>
+        <w:numPr>
+          <w:ilvl w:val="0"/>
+          <w:numId w:val="13"/>
+        </w:numPr>
+      </w:pPr>
+      <w:r>
+        <w:t xml:space="preserve">You cannot store dictionaries in ALMemory. I wanted to because dictionaries are so easy in Python, but I kept getting errors. Digging through the community message boards, I found out this is not supported. Suggestions for work arounds were serializing the data with python’s pickle package (which could impact performance) or storing the data in a file in Nao’s file structure. </w:t>
+      </w:r>
+    </w:p>
+    <w:p>
+      <w:pPr>
+        <w:pStyle w:val="Heading0"/>
+      </w:pPr>
+      <w:r>
+        <w:t>Software Installations</w:t>
+      </w:r>
       <w:bookmarkEnd w:id="0"/>
     </w:p>
     <w:p>
       <w:pPr>
-        <w:pStyle w:val="Heading0"/>
-      </w:pPr>
-      <w:bookmarkStart w:id="1" w:name="_Toc320692562"/>
-      <w:bookmarkStart w:id="2" w:name="_Toc320804834"/>
-      <w:r>
-        <w:t>Software Installations</w:t>
-      </w:r>
-      <w:bookmarkEnd w:id="2"/>
-    </w:p>
-    <w:p>
-      <w:pPr>
         <w:pStyle w:val="Heading1"/>
       </w:pPr>
       <w:bookmarkStart w:id="3" w:name="_Toc320804835"/>
-      <w:proofErr w:type="spellStart"/>
-      <w:r>
-        <w:t>MacOS</w:t>
-      </w:r>
-      <w:proofErr w:type="spellEnd"/>
-      <w:r>
-        <w:t xml:space="preserve"> (only 10.8 and 10.9</w:t>
+      <w:r>
+        <w:t>MacOS (only 10.8 and 10.9</w:t>
       </w:r>
       <w:r>
         <w:t>)</w:t>
@@ -1265,21 +1288,11 @@
     </w:p>
     <w:p>
       <w:r>
-        <w:t xml:space="preserve">To use Python with </w:t>
-      </w:r>
-      <w:proofErr w:type="spellStart"/>
-      <w:r>
-        <w:t>Nao</w:t>
-      </w:r>
-      <w:proofErr w:type="spellEnd"/>
-      <w:r>
-        <w:t xml:space="preserve"> independent of </w:t>
-      </w:r>
-      <w:proofErr w:type="spellStart"/>
-      <w:r>
-        <w:t>Choregraphe</w:t>
-      </w:r>
-      <w:proofErr w:type="spellEnd"/>
+        <w:t>To use Python with Nao</w:t>
+      </w:r>
+      <w:r>
+        <w:t xml:space="preserve"> independent of Choregraphe</w:t>
+      </w:r>
       <w:r>
         <w:t xml:space="preserve">, we need to install the following: </w:t>
       </w:r>
@@ -1304,11 +1317,9 @@
           <w:numId w:val="3"/>
         </w:numPr>
       </w:pPr>
-      <w:proofErr w:type="spellStart"/>
       <w:r>
         <w:t>Pynaoqi</w:t>
       </w:r>
-      <w:proofErr w:type="spellEnd"/>
     </w:p>
     <w:p>
       <w:r>
@@ -1341,13 +1352,8 @@
           <w:numId w:val="5"/>
         </w:numPr>
       </w:pPr>
-      <w:proofErr w:type="spellStart"/>
-      <w:r>
-        <w:t>MacOSX</w:t>
-      </w:r>
-      <w:proofErr w:type="spellEnd"/>
-      <w:r>
-        <w:t xml:space="preserve">: </w:t>
+      <w:r>
+        <w:t xml:space="preserve">MacOSX: </w:t>
       </w:r>
     </w:p>
     <w:p>
@@ -1359,13 +1365,9 @@
         </w:numPr>
       </w:pPr>
       <w:r>
-        <w:t xml:space="preserve">Comes preinstalled on </w:t>
-      </w:r>
-      <w:proofErr w:type="spellStart"/>
-      <w:r>
-        <w:t>MacOS</w:t>
-      </w:r>
-      <w:proofErr w:type="spellEnd"/>
+        <w:lastRenderedPageBreak/>
+        <w:t>Comes preinstalled on MacOS</w:t>
+      </w:r>
       <w:r>
         <w:t xml:space="preserve"> X</w:t>
       </w:r>
@@ -1381,21 +1383,11 @@
           <w:numId w:val="5"/>
         </w:numPr>
       </w:pPr>
-      <w:proofErr w:type="spellStart"/>
       <w:r>
         <w:t>Aldebaran</w:t>
       </w:r>
-      <w:proofErr w:type="spellEnd"/>
-      <w:r>
-        <w:t xml:space="preserve"> says to not use </w:t>
-      </w:r>
-      <w:proofErr w:type="spellStart"/>
-      <w:r>
-        <w:t>naoqi</w:t>
-      </w:r>
-      <w:proofErr w:type="spellEnd"/>
-      <w:r>
-        <w:t xml:space="preserve"> with Python versions downloaded from Python.org.</w:t>
+      <w:r>
+        <w:t xml:space="preserve"> says to not use naoqi with Python versions downloaded from Python.org.</w:t>
       </w:r>
     </w:p>
     <w:p>
@@ -1404,13 +1396,11 @@
       </w:pPr>
       <w:bookmarkStart w:id="8" w:name="_Toc320692565"/>
       <w:bookmarkStart w:id="9" w:name="_Toc320804838"/>
-      <w:proofErr w:type="spellStart"/>
       <w:r>
         <w:t>Naoqi</w:t>
       </w:r>
       <w:bookmarkEnd w:id="8"/>
       <w:bookmarkEnd w:id="9"/>
-      <w:proofErr w:type="spellEnd"/>
       <w:r>
         <w:t xml:space="preserve"> </w:t>
       </w:r>
@@ -1472,26 +1462,10 @@
         </w:numPr>
       </w:pPr>
       <w:r>
-        <w:t xml:space="preserve">Download the </w:t>
-      </w:r>
-      <w:proofErr w:type="spellStart"/>
-      <w:r>
-        <w:t>sdk</w:t>
-      </w:r>
-      <w:proofErr w:type="spellEnd"/>
-      <w:r>
-        <w:t xml:space="preserve"> and then a</w:t>
-      </w:r>
-      <w:r>
-        <w:t xml:space="preserve">dd the path to the </w:t>
-      </w:r>
-      <w:proofErr w:type="spellStart"/>
-      <w:r>
-        <w:t>sdk</w:t>
-      </w:r>
-      <w:proofErr w:type="spellEnd"/>
-      <w:r>
-        <w:t xml:space="preserve"> to the PYTHONPATH by entering the following in a Terminal: </w:t>
+        <w:t>Download the sdk and then a</w:t>
+      </w:r>
+      <w:r>
+        <w:t xml:space="preserve">dd the path to the sdk to the PYTHONPATH by entering the following in a Terminal: </w:t>
       </w:r>
     </w:p>
     <w:p>
@@ -1501,7 +1475,6 @@
           <w:rFonts w:ascii="American Typewriter" w:hAnsi="American Typewriter"/>
         </w:rPr>
       </w:pPr>
-      <w:proofErr w:type="gramStart"/>
       <w:r>
         <w:rPr>
           <w:rFonts w:ascii="American Typewriter" w:hAnsi="American Typewriter"/>
@@ -1512,67 +1485,36 @@
         <w:rPr>
           <w:rFonts w:ascii="American Typewriter" w:hAnsi="American Typewriter"/>
         </w:rPr>
-        <w:t>xport</w:t>
-      </w:r>
-      <w:proofErr w:type="gramEnd"/>
+        <w:t>xport PYTHONPATH=</w:t>
+      </w:r>
       <w:r>
         <w:rPr>
           <w:rFonts w:ascii="American Typewriter" w:hAnsi="American Typewriter"/>
         </w:rPr>
-        <w:t xml:space="preserve"> PYTHONPATH=</w:t>
-      </w:r>
-      <w:r>
+        <w:t>${PYTHONPATH}:/path/to/python-sdk</w:t>
+      </w:r>
+    </w:p>
+    <w:p>
+      <w:pPr>
+        <w:ind w:left="1440"/>
         <w:rPr>
           <w:rFonts w:ascii="American Typewriter" w:hAnsi="American Typewriter"/>
         </w:rPr>
-        <w:t>${PYTHONPATH}:/path/to/python-</w:t>
-      </w:r>
-      <w:proofErr w:type="spellStart"/>
-      <w:r>
+      </w:pPr>
+    </w:p>
+    <w:p>
+      <w:pPr>
+        <w:ind w:left="1440"/>
         <w:rPr>
           <w:rFonts w:ascii="American Typewriter" w:hAnsi="American Typewriter"/>
         </w:rPr>
-        <w:t>sdk</w:t>
-      </w:r>
-      <w:proofErr w:type="spellEnd"/>
-    </w:p>
-    <w:p>
-      <w:pPr>
-        <w:ind w:left="1440"/>
+      </w:pPr>
+      <w:r>
         <w:rPr>
           <w:rFonts w:ascii="American Typewriter" w:hAnsi="American Typewriter"/>
         </w:rPr>
-      </w:pPr>
-    </w:p>
-    <w:p>
-      <w:pPr>
-        <w:ind w:left="1440"/>
-        <w:rPr>
-          <w:rFonts w:ascii="American Typewriter" w:hAnsi="American Typewriter"/>
-        </w:rPr>
-      </w:pPr>
-      <w:proofErr w:type="gramStart"/>
-      <w:r>
-        <w:rPr>
-          <w:rFonts w:ascii="American Typewriter" w:hAnsi="American Typewriter"/>
-        </w:rPr>
-        <w:t>export</w:t>
-      </w:r>
-      <w:proofErr w:type="gramEnd"/>
-      <w:r>
-        <w:rPr>
-          <w:rFonts w:ascii="American Typewriter" w:hAnsi="American Typewriter"/>
-        </w:rPr>
-        <w:t xml:space="preserve"> DYLD_LIBRARY_PATH=${DYLD_LIBRARY_PATH}:/path/to/python-</w:t>
-      </w:r>
-      <w:proofErr w:type="spellStart"/>
-      <w:r>
-        <w:rPr>
-          <w:rFonts w:ascii="American Typewriter" w:hAnsi="American Typewriter"/>
-        </w:rPr>
-        <w:t>sdk</w:t>
-      </w:r>
-      <w:proofErr w:type="spellEnd"/>
+        <w:t>export DYLD_LIBRARY_PATH=${DYLD_LIBRARY_PATH}:/path/to/python-sdk</w:t>
+      </w:r>
     </w:p>
     <w:p>
       <w:pPr>
@@ -1581,24 +1523,14 @@
       <w:bookmarkStart w:id="10" w:name="_Toc320692566"/>
       <w:bookmarkStart w:id="11" w:name="_Toc320804839"/>
       <w:r>
-        <w:t xml:space="preserve">Installing Software: </w:t>
-      </w:r>
-      <w:proofErr w:type="spellStart"/>
-      <w:r>
-        <w:t>OpenCV</w:t>
+        <w:t>Installing Software: OpenCV</w:t>
       </w:r>
       <w:bookmarkEnd w:id="10"/>
       <w:bookmarkEnd w:id="11"/>
-      <w:proofErr w:type="spellEnd"/>
-    </w:p>
-    <w:p>
-      <w:proofErr w:type="spellStart"/>
-      <w:r>
-        <w:t>OpenCV</w:t>
-      </w:r>
-      <w:proofErr w:type="spellEnd"/>
-      <w:r>
-        <w:t xml:space="preserve"> is a helpful library for vision analysis. There are packages for facial recognition, feature detection, filtering, etc. This requires installing the following for Python. </w:t>
+    </w:p>
+    <w:p>
+      <w:r>
+        <w:t xml:space="preserve">OpenCV is a helpful library for vision analysis. There are packages for facial recognition, feature detection, filtering, etc. This requires installing the following for Python. </w:t>
       </w:r>
     </w:p>
     <w:p>
@@ -1609,13 +1541,8 @@
           <w:numId w:val="4"/>
         </w:numPr>
       </w:pPr>
-      <w:proofErr w:type="spellStart"/>
-      <w:r>
-        <w:t>Numpy</w:t>
-      </w:r>
-      <w:proofErr w:type="spellEnd"/>
-      <w:r>
-        <w:t xml:space="preserve"> 1.10</w:t>
+      <w:r>
+        <w:t>Numpy 1.10</w:t>
       </w:r>
     </w:p>
     <w:p>
@@ -1626,13 +1553,8 @@
           <w:numId w:val="4"/>
         </w:numPr>
       </w:pPr>
-      <w:proofErr w:type="spellStart"/>
-      <w:r>
-        <w:t>Matplotlib</w:t>
-      </w:r>
-      <w:proofErr w:type="spellEnd"/>
-      <w:r>
-        <w:t xml:space="preserve"> (optional)</w:t>
+      <w:r>
+        <w:t>Matplotlib (optional)</w:t>
       </w:r>
     </w:p>
     <w:p>
@@ -1643,37 +1565,14 @@
           <w:numId w:val="4"/>
         </w:numPr>
       </w:pPr>
-      <w:proofErr w:type="spellStart"/>
       <w:r>
         <w:t>OpenCV</w:t>
       </w:r>
-      <w:proofErr w:type="spellEnd"/>
     </w:p>
     <w:p/>
     <w:p>
-      <w:proofErr w:type="spellStart"/>
-      <w:r>
-        <w:t>Nao</w:t>
-      </w:r>
-      <w:proofErr w:type="spellEnd"/>
-      <w:r>
-        <w:t xml:space="preserve"> comes with </w:t>
-      </w:r>
-      <w:proofErr w:type="spellStart"/>
-      <w:r>
-        <w:t>numpy</w:t>
-      </w:r>
-      <w:proofErr w:type="spellEnd"/>
-      <w:r>
-        <w:t xml:space="preserve"> and </w:t>
-      </w:r>
-      <w:proofErr w:type="spellStart"/>
-      <w:r>
-        <w:t>OpenCV</w:t>
-      </w:r>
-      <w:proofErr w:type="spellEnd"/>
-      <w:r>
-        <w:t xml:space="preserve"> installed, so you do not have to install any software on the robot.</w:t>
+      <w:r>
+        <w:t>Nao comes with numpy and OpenCV installed, so you do not have to install any software on the robot.</w:t>
       </w:r>
     </w:p>
     <w:p>
@@ -1682,15 +1581,8 @@
       </w:pPr>
       <w:bookmarkStart w:id="12" w:name="_Toc320692567"/>
       <w:bookmarkStart w:id="13" w:name="_Toc320804840"/>
-      <w:proofErr w:type="spellStart"/>
-      <w:proofErr w:type="gramStart"/>
-      <w:r>
-        <w:t>numpy</w:t>
-      </w:r>
-      <w:proofErr w:type="spellEnd"/>
-      <w:proofErr w:type="gramEnd"/>
-      <w:r>
-        <w:t xml:space="preserve"> 1.10</w:t>
+      <w:r>
+        <w:t>numpy 1.10</w:t>
       </w:r>
       <w:bookmarkEnd w:id="12"/>
       <w:bookmarkEnd w:id="13"/>
@@ -1726,58 +1618,26 @@
           <w:rFonts w:ascii="American Typewriter" w:hAnsi="American Typewriter"/>
         </w:rPr>
       </w:pPr>
-      <w:proofErr w:type="gramStart"/>
       <w:r>
         <w:rPr>
           <w:rFonts w:ascii="American Typewriter" w:hAnsi="American Typewriter"/>
         </w:rPr>
-        <w:t>pip</w:t>
-      </w:r>
-      <w:proofErr w:type="gramEnd"/>
+        <w:t>pip install numpy</w:t>
+      </w:r>
+    </w:p>
+    <w:p>
+      <w:pPr>
+        <w:ind w:left="1440"/>
+      </w:pPr>
+      <w:r>
+        <w:t xml:space="preserve">**I had to use </w:t>
+      </w:r>
       <w:r>
         <w:rPr>
           <w:rFonts w:ascii="American Typewriter" w:hAnsi="American Typewriter"/>
         </w:rPr>
-        <w:t xml:space="preserve"> install </w:t>
-      </w:r>
-      <w:proofErr w:type="spellStart"/>
-      <w:r>
-        <w:rPr>
-          <w:rFonts w:ascii="American Typewriter" w:hAnsi="American Typewriter"/>
-        </w:rPr>
-        <w:t>numpy</w:t>
-      </w:r>
-      <w:proofErr w:type="spellEnd"/>
-    </w:p>
-    <w:p>
-      <w:pPr>
-        <w:ind w:left="1440"/>
-      </w:pPr>
-      <w:r>
-        <w:t xml:space="preserve">**I had to use </w:t>
-      </w:r>
-      <w:proofErr w:type="spellStart"/>
-      <w:r>
-        <w:rPr>
-          <w:rFonts w:ascii="American Typewriter" w:hAnsi="American Typewriter"/>
-        </w:rPr>
-        <w:t>sudo</w:t>
-      </w:r>
-      <w:proofErr w:type="spellEnd"/>
-      <w:r>
-        <w:rPr>
-          <w:rFonts w:ascii="American Typewriter" w:hAnsi="American Typewriter"/>
-        </w:rPr>
-        <w:t xml:space="preserve"> pip install </w:t>
-      </w:r>
-      <w:proofErr w:type="spellStart"/>
-      <w:r>
-        <w:rPr>
-          <w:rFonts w:ascii="American Typewriter" w:hAnsi="American Typewriter"/>
-        </w:rPr>
-        <w:t>numpy</w:t>
-      </w:r>
-      <w:proofErr w:type="spellEnd"/>
+        <w:t>sudo pip install numpy</w:t>
+      </w:r>
     </w:p>
     <w:p>
       <w:pPr>
@@ -1788,15 +1648,7 @@
         </w:numPr>
       </w:pPr>
       <w:r>
-        <w:t xml:space="preserve"> Can also be installed using Homebrew or </w:t>
-      </w:r>
-      <w:proofErr w:type="spellStart"/>
-      <w:r>
-        <w:t>Macports</w:t>
-      </w:r>
-      <w:proofErr w:type="spellEnd"/>
-      <w:r>
-        <w:t>:</w:t>
+        <w:t xml:space="preserve"> Can also be installed using Homebrew or Macports:</w:t>
       </w:r>
     </w:p>
     <w:p>
@@ -1806,22 +1658,20 @@
           <w:rFonts w:ascii="American Typewriter" w:hAnsi="American Typewriter"/>
         </w:rPr>
       </w:pPr>
-      <w:proofErr w:type="spellStart"/>
-      <w:proofErr w:type="gramStart"/>
       <w:r>
         <w:rPr>
           <w:rFonts w:ascii="American Typewriter" w:hAnsi="American Typewriter"/>
         </w:rPr>
-        <w:t>sudo</w:t>
-      </w:r>
-      <w:proofErr w:type="spellEnd"/>
-      <w:proofErr w:type="gramEnd"/>
-      <w:r>
+        <w:t>sudo port install py27-numpy</w:t>
+      </w:r>
+    </w:p>
+    <w:p>
+      <w:pPr>
+        <w:ind w:left="1440"/>
         <w:rPr>
           <w:rFonts w:ascii="American Typewriter" w:hAnsi="American Typewriter"/>
         </w:rPr>
-        <w:t xml:space="preserve"> port install py27-numpy</w:t>
-      </w:r>
+      </w:pPr>
     </w:p>
     <w:p>
       <w:pPr>
@@ -1830,36 +1680,12 @@
           <w:rFonts w:ascii="American Typewriter" w:hAnsi="American Typewriter"/>
         </w:rPr>
       </w:pPr>
-    </w:p>
-    <w:p>
-      <w:pPr>
-        <w:ind w:left="1440"/>
+      <w:r>
         <w:rPr>
           <w:rFonts w:ascii="American Typewriter" w:hAnsi="American Typewriter"/>
         </w:rPr>
-      </w:pPr>
-      <w:proofErr w:type="gramStart"/>
-      <w:r>
-        <w:rPr>
-          <w:rFonts w:ascii="American Typewriter" w:hAnsi="American Typewriter"/>
-        </w:rPr>
-        <w:t>brew</w:t>
-      </w:r>
-      <w:proofErr w:type="gramEnd"/>
-      <w:r>
-        <w:rPr>
-          <w:rFonts w:ascii="American Typewriter" w:hAnsi="American Typewriter"/>
-        </w:rPr>
-        <w:t xml:space="preserve"> install </w:t>
-      </w:r>
-      <w:proofErr w:type="spellStart"/>
-      <w:r>
-        <w:rPr>
-          <w:rFonts w:ascii="American Typewriter" w:hAnsi="American Typewriter"/>
-        </w:rPr>
-        <w:t>numpy</w:t>
-      </w:r>
-      <w:proofErr w:type="spellEnd"/>
+        <w:t>brew install numpy</w:t>
+      </w:r>
     </w:p>
     <w:p>
       <w:pPr>
@@ -1867,15 +1693,8 @@
       </w:pPr>
       <w:bookmarkStart w:id="14" w:name="_Toc320692568"/>
       <w:bookmarkStart w:id="15" w:name="_Toc320804841"/>
-      <w:proofErr w:type="spellStart"/>
-      <w:proofErr w:type="gramStart"/>
-      <w:r>
-        <w:t>matplotlib</w:t>
-      </w:r>
-      <w:proofErr w:type="spellEnd"/>
-      <w:proofErr w:type="gramEnd"/>
-      <w:r>
-        <w:t>:</w:t>
+      <w:r>
+        <w:t>matplotlib:</w:t>
       </w:r>
       <w:bookmarkEnd w:id="14"/>
       <w:bookmarkEnd w:id="15"/>
@@ -1911,28 +1730,12 @@
       <w:pPr>
         <w:ind w:left="1440"/>
       </w:pPr>
-      <w:proofErr w:type="gramStart"/>
       <w:r>
         <w:rPr>
           <w:rFonts w:ascii="American Typewriter" w:hAnsi="American Typewriter"/>
         </w:rPr>
-        <w:t>pip</w:t>
-      </w:r>
-      <w:proofErr w:type="gramEnd"/>
-      <w:r>
-        <w:rPr>
-          <w:rFonts w:ascii="American Typewriter" w:hAnsi="American Typewriter"/>
-        </w:rPr>
-        <w:t xml:space="preserve"> install </w:t>
-      </w:r>
-      <w:proofErr w:type="spellStart"/>
-      <w:r>
-        <w:rPr>
-          <w:rFonts w:ascii="American Typewriter" w:hAnsi="American Typewriter"/>
-        </w:rPr>
-        <w:t>numpy</w:t>
-      </w:r>
-      <w:proofErr w:type="spellEnd"/>
+        <w:t>pip install numpy</w:t>
+      </w:r>
     </w:p>
     <w:p>
       <w:pPr>
@@ -1940,13 +1743,8 @@
       </w:pPr>
       <w:bookmarkStart w:id="16" w:name="_Toc320692569"/>
       <w:bookmarkStart w:id="17" w:name="_Toc320804842"/>
-      <w:proofErr w:type="spellStart"/>
-      <w:r>
-        <w:t>OpenCV</w:t>
-      </w:r>
-      <w:proofErr w:type="spellEnd"/>
-      <w:r>
-        <w:t xml:space="preserve"> for python</w:t>
+      <w:r>
+        <w:t>OpenCV for python</w:t>
       </w:r>
       <w:bookmarkEnd w:id="16"/>
       <w:bookmarkEnd w:id="17"/>
@@ -2065,23 +1863,7 @@
         </w:numPr>
       </w:pPr>
       <w:r>
-        <w:t xml:space="preserve">To use </w:t>
-      </w:r>
-      <w:proofErr w:type="spellStart"/>
-      <w:r>
-        <w:t>OpenCV</w:t>
-      </w:r>
-      <w:proofErr w:type="spellEnd"/>
-      <w:r>
-        <w:t xml:space="preserve">, use the import statement (even for </w:t>
-      </w:r>
-      <w:proofErr w:type="spellStart"/>
-      <w:r>
-        <w:t>OpenCv</w:t>
-      </w:r>
-      <w:proofErr w:type="spellEnd"/>
-      <w:r>
-        <w:t xml:space="preserve"> 3.x</w:t>
+        <w:t>To use OpenCV, use the import statement (even for OpenCv 3.x</w:t>
       </w:r>
       <w:r>
         <w:t>)</w:t>
@@ -2094,19 +1876,11 @@
       <w:pPr>
         <w:ind w:left="1440"/>
       </w:pPr>
-      <w:proofErr w:type="gramStart"/>
       <w:r>
         <w:rPr>
           <w:rFonts w:ascii="American Typewriter" w:hAnsi="American Typewriter"/>
         </w:rPr>
-        <w:t>import</w:t>
-      </w:r>
-      <w:proofErr w:type="gramEnd"/>
-      <w:r>
-        <w:rPr>
-          <w:rFonts w:ascii="American Typewriter" w:hAnsi="American Typewriter"/>
-        </w:rPr>
-        <w:t xml:space="preserve"> cv2</w:t>
+        <w:t>import cv2</w:t>
       </w:r>
     </w:p>
     <w:p>
@@ -2138,27 +1912,14 @@
         <w:t>Installing Software</w:t>
       </w:r>
       <w:r>
-        <w:t xml:space="preserve">: Python and </w:t>
-      </w:r>
-      <w:proofErr w:type="spellStart"/>
-      <w:r>
-        <w:t>Naoqi</w:t>
+        <w:t>: Python and Naoqi</w:t>
       </w:r>
       <w:bookmarkEnd w:id="20"/>
       <w:bookmarkEnd w:id="21"/>
-      <w:proofErr w:type="spellEnd"/>
-    </w:p>
-    <w:p>
-      <w:r>
-        <w:t xml:space="preserve">To use Python with </w:t>
-      </w:r>
-      <w:proofErr w:type="spellStart"/>
-      <w:r>
-        <w:t>Nao</w:t>
-      </w:r>
-      <w:proofErr w:type="spellEnd"/>
-      <w:r>
-        <w:t xml:space="preserve">, we need to install the following: </w:t>
+    </w:p>
+    <w:p>
+      <w:r>
+        <w:t xml:space="preserve">To use Python with Nao, we need to install the following: </w:t>
       </w:r>
     </w:p>
     <w:p>
@@ -2181,11 +1942,9 @@
           <w:numId w:val="3"/>
         </w:numPr>
       </w:pPr>
-      <w:proofErr w:type="spellStart"/>
       <w:r>
         <w:t>Pynaoqi</w:t>
       </w:r>
-      <w:proofErr w:type="spellEnd"/>
     </w:p>
     <w:p/>
     <w:p>
@@ -2209,20 +1968,7 @@
         </w:numPr>
       </w:pPr>
       <w:r>
-        <w:t xml:space="preserve">Available using a package manager like Anaconda, Homebrew, </w:t>
-      </w:r>
-      <w:proofErr w:type="spellStart"/>
-      <w:r>
-        <w:t>Macports</w:t>
-      </w:r>
-      <w:proofErr w:type="gramStart"/>
-      <w:r>
-        <w:t>,etc</w:t>
-      </w:r>
-      <w:proofErr w:type="spellEnd"/>
-      <w:proofErr w:type="gramEnd"/>
-      <w:r>
-        <w:t xml:space="preserve"> or from ht</w:t>
+        <w:t>Available using a package manager like Anaconda, Homebrew, Macports,etc or from ht</w:t>
       </w:r>
       <w:r>
         <w:t>tps://www.python.org/downloads/</w:t>
@@ -2246,55 +1992,7 @@
         </w:numPr>
       </w:pPr>
       <w:r>
-        <w:t xml:space="preserve">Later, you will have to install </w:t>
-      </w:r>
-      <w:proofErr w:type="spellStart"/>
-      <w:r>
-        <w:t>numpy</w:t>
-      </w:r>
-      <w:proofErr w:type="spellEnd"/>
-      <w:r>
-        <w:t xml:space="preserve"> and </w:t>
-      </w:r>
-      <w:proofErr w:type="spellStart"/>
-      <w:r>
-        <w:t>matplotlib</w:t>
-      </w:r>
-      <w:proofErr w:type="spellEnd"/>
-      <w:r>
-        <w:t xml:space="preserve"> (which are part of the </w:t>
-      </w:r>
-      <w:proofErr w:type="spellStart"/>
-      <w:r>
-        <w:t>ScyPy</w:t>
-      </w:r>
-      <w:proofErr w:type="spellEnd"/>
-      <w:r>
-        <w:t xml:space="preserve"> stack), but this can be avoid if you obtain a distribution of python that comes with the </w:t>
-      </w:r>
-      <w:proofErr w:type="spellStart"/>
-      <w:r>
-        <w:t>ScyPy</w:t>
-      </w:r>
-      <w:proofErr w:type="spellEnd"/>
-      <w:r>
-        <w:t xml:space="preserve"> stack already installed. I have not tested this, so I am not sure how installing </w:t>
-      </w:r>
-      <w:proofErr w:type="spellStart"/>
-      <w:r>
-        <w:t>OpenCV</w:t>
-      </w:r>
-      <w:proofErr w:type="spellEnd"/>
-      <w:r>
-        <w:t xml:space="preserve"> or the </w:t>
-      </w:r>
-      <w:proofErr w:type="spellStart"/>
-      <w:r>
-        <w:t>naoqi</w:t>
-      </w:r>
-      <w:proofErr w:type="spellEnd"/>
-      <w:r>
-        <w:t xml:space="preserve"> will work if one of these distributions is used. </w:t>
+        <w:t xml:space="preserve">Later, you will have to install numpy and matplotlib (which are part of the ScyPy stack), but this can be avoid if you obtain a distribution of python that comes with the ScyPy stack already installed. I have not tested this, so I am not sure how installing OpenCV or the naoqi will work if one of these distributions is used. </w:t>
       </w:r>
     </w:p>
     <w:p>
@@ -2320,13 +2018,8 @@
           <w:numId w:val="5"/>
         </w:numPr>
       </w:pPr>
-      <w:proofErr w:type="spellStart"/>
-      <w:r>
-        <w:t>Enthought</w:t>
-      </w:r>
-      <w:proofErr w:type="spellEnd"/>
-      <w:r>
-        <w:t xml:space="preserve"> Canopy, </w:t>
+      <w:r>
+        <w:t xml:space="preserve">Enthought Canopy, </w:t>
       </w:r>
       <w:r>
         <w:t>https://www.enthought.com/products/canopy/</w:t>
@@ -2340,18 +2033,8 @@
           <w:numId w:val="5"/>
         </w:numPr>
       </w:pPr>
-      <w:proofErr w:type="gramStart"/>
-      <w:r>
-        <w:t>Python(</w:t>
-      </w:r>
-      <w:proofErr w:type="spellStart"/>
-      <w:proofErr w:type="gramEnd"/>
-      <w:r>
-        <w:t>x,y</w:t>
-      </w:r>
-      <w:proofErr w:type="spellEnd"/>
-      <w:r>
-        <w:t xml:space="preserve">), </w:t>
+      <w:r>
+        <w:t xml:space="preserve">Python(x,y), </w:t>
       </w:r>
       <w:r>
         <w:t>http://python-xy.github.io/</w:t>
@@ -2365,13 +2048,8 @@
           <w:numId w:val="5"/>
         </w:numPr>
       </w:pPr>
-      <w:proofErr w:type="spellStart"/>
-      <w:r>
-        <w:t>WinPython</w:t>
-      </w:r>
-      <w:proofErr w:type="spellEnd"/>
-      <w:r>
-        <w:t xml:space="preserve">, </w:t>
+      <w:r>
+        <w:t xml:space="preserve">WinPython, </w:t>
       </w:r>
       <w:r>
         <w:t>http://winpython.github.io/</w:t>
@@ -2491,7 +2169,6 @@
       </w:pPr>
       <w:bookmarkStart w:id="24" w:name="_Toc320692573"/>
       <w:bookmarkStart w:id="25" w:name="_Toc320804846"/>
-      <w:proofErr w:type="spellStart"/>
       <w:r>
         <w:t>N</w:t>
       </w:r>
@@ -2500,7 +2177,6 @@
       </w:r>
       <w:bookmarkEnd w:id="24"/>
       <w:bookmarkEnd w:id="25"/>
-      <w:proofErr w:type="spellEnd"/>
       <w:r>
         <w:t xml:space="preserve"> </w:t>
       </w:r>
@@ -2566,25 +2242,15 @@
       <w:bookmarkStart w:id="26" w:name="_Toc320692574"/>
       <w:bookmarkStart w:id="27" w:name="_Toc320804847"/>
       <w:r>
-        <w:t xml:space="preserve">Installing Software: </w:t>
-      </w:r>
-      <w:proofErr w:type="spellStart"/>
-      <w:r>
-        <w:t>OpenCV</w:t>
+        <w:t>Installing Software: OpenCV</w:t>
       </w:r>
       <w:bookmarkEnd w:id="26"/>
       <w:bookmarkEnd w:id="27"/>
-      <w:proofErr w:type="spellEnd"/>
     </w:p>
     <w:p/>
     <w:p>
-      <w:proofErr w:type="spellStart"/>
-      <w:r>
-        <w:t>OpenCV</w:t>
-      </w:r>
-      <w:proofErr w:type="spellEnd"/>
-      <w:r>
-        <w:t xml:space="preserve"> </w:t>
+      <w:r>
+        <w:t xml:space="preserve">OpenCV </w:t>
       </w:r>
       <w:r>
         <w:t xml:space="preserve">is a helpful library </w:t>
@@ -2607,13 +2273,8 @@
           <w:numId w:val="4"/>
         </w:numPr>
       </w:pPr>
-      <w:proofErr w:type="spellStart"/>
-      <w:r>
-        <w:t>Numpy</w:t>
-      </w:r>
-      <w:proofErr w:type="spellEnd"/>
-      <w:r>
-        <w:t xml:space="preserve"> 1.10</w:t>
+      <w:r>
+        <w:t>Numpy 1.10</w:t>
       </w:r>
     </w:p>
     <w:p>
@@ -2624,13 +2285,8 @@
           <w:numId w:val="4"/>
         </w:numPr>
       </w:pPr>
-      <w:proofErr w:type="spellStart"/>
-      <w:r>
-        <w:t>Matplotlib</w:t>
-      </w:r>
-      <w:proofErr w:type="spellEnd"/>
-      <w:r>
-        <w:t xml:space="preserve"> (optional)</w:t>
+      <w:r>
+        <w:t>Matplotlib (optional)</w:t>
       </w:r>
     </w:p>
     <w:p>
@@ -2641,11 +2297,9 @@
           <w:numId w:val="4"/>
         </w:numPr>
       </w:pPr>
-      <w:proofErr w:type="spellStart"/>
       <w:r>
         <w:t>OpenCV</w:t>
       </w:r>
-      <w:proofErr w:type="spellEnd"/>
     </w:p>
     <w:p>
       <w:pPr>
@@ -2653,29 +2307,8 @@
       </w:pPr>
     </w:p>
     <w:p>
-      <w:proofErr w:type="spellStart"/>
-      <w:r>
-        <w:t>Nao</w:t>
-      </w:r>
-      <w:proofErr w:type="spellEnd"/>
-      <w:r>
-        <w:t xml:space="preserve"> comes with </w:t>
-      </w:r>
-      <w:proofErr w:type="spellStart"/>
-      <w:r>
-        <w:t>numpy</w:t>
-      </w:r>
-      <w:proofErr w:type="spellEnd"/>
-      <w:r>
-        <w:t xml:space="preserve"> and </w:t>
-      </w:r>
-      <w:proofErr w:type="spellStart"/>
-      <w:r>
-        <w:t>OpenCV</w:t>
-      </w:r>
-      <w:proofErr w:type="spellEnd"/>
-      <w:r>
-        <w:t xml:space="preserve"> installed, so you do not have to install any software on the robot.</w:t>
+      <w:r>
+        <w:t>Nao comes with numpy and OpenCV installed, so you do not have to install any software on the robot.</w:t>
       </w:r>
     </w:p>
     <w:p>
@@ -2684,15 +2317,8 @@
       </w:pPr>
       <w:bookmarkStart w:id="28" w:name="_Toc320692575"/>
       <w:bookmarkStart w:id="29" w:name="_Toc320804848"/>
-      <w:proofErr w:type="spellStart"/>
-      <w:proofErr w:type="gramStart"/>
-      <w:r>
-        <w:t>numpy</w:t>
-      </w:r>
-      <w:proofErr w:type="spellEnd"/>
-      <w:proofErr w:type="gramEnd"/>
-      <w:r>
-        <w:t xml:space="preserve"> 1.10</w:t>
+      <w:r>
+        <w:t>numpy 1.10</w:t>
       </w:r>
       <w:bookmarkEnd w:id="28"/>
       <w:bookmarkEnd w:id="29"/>
@@ -2844,33 +2470,11 @@
       <w:pPr>
         <w:ind w:left="2160"/>
       </w:pPr>
-      <w:proofErr w:type="gramStart"/>
       <w:r>
         <w:rPr>
           <w:rFonts w:ascii="American Typewriter" w:hAnsi="American Typewriter"/>
         </w:rPr>
-        <w:t>pip</w:t>
-      </w:r>
-      <w:proofErr w:type="gramEnd"/>
-      <w:r>
-        <w:rPr>
-          <w:rFonts w:ascii="American Typewriter" w:hAnsi="American Typewriter"/>
-        </w:rPr>
-        <w:t xml:space="preserve"> install &lt;name-of-</w:t>
-      </w:r>
-      <w:proofErr w:type="spellStart"/>
-      <w:r>
-        <w:rPr>
-          <w:rFonts w:ascii="American Typewriter" w:hAnsi="American Typewriter"/>
-        </w:rPr>
-        <w:t>file.whl</w:t>
-      </w:r>
-      <w:proofErr w:type="spellEnd"/>
-      <w:r>
-        <w:rPr>
-          <w:rFonts w:ascii="American Typewriter" w:hAnsi="American Typewriter"/>
-        </w:rPr>
-        <w:t>&gt;</w:t>
+        <w:t>pip install &lt;name-of-file.whl&gt;</w:t>
       </w:r>
     </w:p>
     <w:p>
@@ -2881,19 +2485,9 @@
           <w:numId w:val="7"/>
         </w:numPr>
       </w:pPr>
-      <w:proofErr w:type="spellStart"/>
-      <w:r>
-        <w:t>OpenCV</w:t>
-      </w:r>
-      <w:proofErr w:type="spellEnd"/>
-      <w:r>
-        <w:t xml:space="preserve"> will not work if it is an older version of </w:t>
-      </w:r>
-      <w:proofErr w:type="spellStart"/>
-      <w:r>
-        <w:t>numpy</w:t>
-      </w:r>
-      <w:proofErr w:type="spellEnd"/>
+      <w:r>
+        <w:t>OpenCV will not work if it is an older version of numpy</w:t>
+      </w:r>
       <w:r>
         <w:t xml:space="preserve">. </w:t>
       </w:r>
@@ -2906,59 +2500,17 @@
           <w:numId w:val="7"/>
         </w:numPr>
       </w:pPr>
-      <w:proofErr w:type="spellStart"/>
-      <w:r>
-        <w:t>Naoqi</w:t>
-      </w:r>
-      <w:proofErr w:type="spellEnd"/>
-      <w:r>
-        <w:t xml:space="preserve"> appeared to install an older version</w:t>
-      </w:r>
-      <w:r>
-        <w:t xml:space="preserve"> of </w:t>
-      </w:r>
-      <w:proofErr w:type="spellStart"/>
-      <w:r>
-        <w:t>numpy</w:t>
-      </w:r>
-      <w:proofErr w:type="spellEnd"/>
-      <w:r>
-        <w:t xml:space="preserve">, so make sure if you already had </w:t>
-      </w:r>
-      <w:proofErr w:type="spellStart"/>
-      <w:r>
-        <w:t>numpy</w:t>
-      </w:r>
-      <w:proofErr w:type="spellEnd"/>
-      <w:r>
-        <w:t xml:space="preserve"> installed, you are using </w:t>
-      </w:r>
-      <w:proofErr w:type="spellStart"/>
-      <w:r>
-        <w:t>N</w:t>
-      </w:r>
-      <w:r>
-        <w:t>umpy</w:t>
-      </w:r>
-      <w:proofErr w:type="spellEnd"/>
-      <w:r>
-        <w:t xml:space="preserve"> 1.10. I had to reinstall/update </w:t>
-      </w:r>
-      <w:proofErr w:type="spellStart"/>
-      <w:r>
-        <w:t>numpy</w:t>
-      </w:r>
-      <w:proofErr w:type="spellEnd"/>
-      <w:r>
-        <w:t xml:space="preserve"> after installing </w:t>
-      </w:r>
-      <w:proofErr w:type="spellStart"/>
-      <w:r>
-        <w:t>naoqi</w:t>
-      </w:r>
-      <w:proofErr w:type="spellEnd"/>
-      <w:r>
-        <w:t xml:space="preserve">. </w:t>
+      <w:r>
+        <w:t>Naoqi appeared to install an older version</w:t>
+      </w:r>
+      <w:r>
+        <w:t xml:space="preserve"> of numpy, so make sure if you already had numpy installed, you are using N</w:t>
+      </w:r>
+      <w:r>
+        <w:t xml:space="preserve">umpy 1.10. I had to reinstall/update </w:t>
+      </w:r>
+      <w:r>
+        <w:t xml:space="preserve">numpy after installing naoqi. </w:t>
       </w:r>
     </w:p>
     <w:p>
@@ -2967,15 +2519,11 @@
       </w:pPr>
       <w:bookmarkStart w:id="30" w:name="_Toc320692576"/>
       <w:bookmarkStart w:id="31" w:name="_Toc320804849"/>
-      <w:proofErr w:type="spellStart"/>
-      <w:proofErr w:type="gramStart"/>
       <w:r>
         <w:t>matplotlib</w:t>
       </w:r>
       <w:bookmarkEnd w:id="30"/>
       <w:bookmarkEnd w:id="31"/>
-      <w:proofErr w:type="spellEnd"/>
-      <w:proofErr w:type="gramEnd"/>
       <w:r>
         <w:t xml:space="preserve"> </w:t>
       </w:r>
@@ -3026,28 +2574,12 @@
           <w:rFonts w:ascii="American Typewriter" w:hAnsi="American Typewriter"/>
         </w:rPr>
       </w:pPr>
-      <w:proofErr w:type="gramStart"/>
       <w:r>
         <w:rPr>
           <w:rFonts w:ascii="American Typewriter" w:hAnsi="American Typewriter"/>
         </w:rPr>
-        <w:t>pip</w:t>
-      </w:r>
-      <w:proofErr w:type="gramEnd"/>
-      <w:r>
-        <w:rPr>
-          <w:rFonts w:ascii="American Typewriter" w:hAnsi="American Typewriter"/>
-        </w:rPr>
-        <w:t xml:space="preserve"> install </w:t>
-      </w:r>
-      <w:proofErr w:type="spellStart"/>
-      <w:r>
-        <w:rPr>
-          <w:rFonts w:ascii="American Typewriter" w:hAnsi="American Typewriter"/>
-        </w:rPr>
-        <w:t>matplotlib</w:t>
-      </w:r>
-      <w:proofErr w:type="spellEnd"/>
+        <w:t>pip install matplotlib</w:t>
+      </w:r>
     </w:p>
     <w:p>
       <w:pPr>
@@ -3071,13 +2603,8 @@
       </w:pPr>
       <w:bookmarkStart w:id="32" w:name="_Toc320692577"/>
       <w:bookmarkStart w:id="33" w:name="_Toc320804850"/>
-      <w:proofErr w:type="spellStart"/>
-      <w:r>
-        <w:t>OpenCV</w:t>
-      </w:r>
-      <w:proofErr w:type="spellEnd"/>
-      <w:r>
-        <w:t xml:space="preserve"> for python</w:t>
+      <w:r>
+        <w:t>OpenCV for python</w:t>
       </w:r>
       <w:bookmarkEnd w:id="32"/>
       <w:bookmarkEnd w:id="33"/>
@@ -3108,13 +2635,8 @@
           <w:numId w:val="9"/>
         </w:numPr>
       </w:pPr>
-      <w:proofErr w:type="spellStart"/>
-      <w:r>
-        <w:t>OpenCv’s</w:t>
-      </w:r>
-      <w:proofErr w:type="spellEnd"/>
-      <w:r>
-        <w:t xml:space="preserve"> instructions work great, so follow those: </w:t>
+      <w:r>
+        <w:t xml:space="preserve">OpenCv’s instructions work great, so follow those: </w:t>
       </w:r>
       <w:r>
         <w:t>http://opencv-python-tutroals.readthedocs.org/en/latest/py_tutorials/py_setup/py_setup_in_windows/py_setup_in_windows.html</w:t>
@@ -3140,29 +2662,8 @@
           <w:numId w:val="8"/>
         </w:numPr>
       </w:pPr>
-      <w:proofErr w:type="gramStart"/>
-      <w:r>
-        <w:t>to</w:t>
-      </w:r>
-      <w:proofErr w:type="gramEnd"/>
-      <w:r>
-        <w:t xml:space="preserve"> use </w:t>
-      </w:r>
-      <w:proofErr w:type="spellStart"/>
-      <w:r>
-        <w:t>OpenCV</w:t>
-      </w:r>
-      <w:proofErr w:type="spellEnd"/>
-      <w:r>
-        <w:t xml:space="preserve">, use the import statement (even for </w:t>
-      </w:r>
-      <w:proofErr w:type="spellStart"/>
-      <w:r>
-        <w:t>OpenCv</w:t>
-      </w:r>
-      <w:proofErr w:type="spellEnd"/>
-      <w:r>
-        <w:t xml:space="preserve"> 3.x</w:t>
+      <w:r>
+        <w:t>to use OpenCV, use the import statement (even for OpenCv 3.x</w:t>
       </w:r>
       <w:r>
         <w:t>)</w:t>
@@ -3178,57 +2679,33 @@
           <w:rFonts w:ascii="American Typewriter" w:hAnsi="American Typewriter"/>
         </w:rPr>
       </w:pPr>
-      <w:proofErr w:type="gramStart"/>
       <w:r>
         <w:rPr>
           <w:rFonts w:ascii="American Typewriter" w:hAnsi="American Typewriter"/>
         </w:rPr>
-        <w:t>import</w:t>
-      </w:r>
-      <w:proofErr w:type="gramEnd"/>
-      <w:r>
-        <w:rPr>
-          <w:rFonts w:ascii="American Typewriter" w:hAnsi="American Typewriter"/>
-        </w:rPr>
-        <w:t xml:space="preserve"> cv2</w:t>
+        <w:t>import cv2</w:t>
       </w:r>
     </w:p>
     <w:p>
       <w:pPr>
         <w:pStyle w:val="Heading0"/>
       </w:pPr>
-      <w:bookmarkStart w:id="34" w:name="_Toc320692578"/>
-      <w:bookmarkStart w:id="35" w:name="_Toc320804851"/>
+      <w:bookmarkStart w:id="34" w:name="_Toc320804851"/>
+      <w:bookmarkStart w:id="35" w:name="_Toc320692578"/>
       <w:r>
         <w:t>Creating Animations</w:t>
       </w:r>
-      <w:bookmarkEnd w:id="35"/>
-    </w:p>
-    <w:p>
-      <w:r>
-        <w:t xml:space="preserve">You can “train” </w:t>
-      </w:r>
-      <w:proofErr w:type="spellStart"/>
-      <w:r>
-        <w:t>Nao</w:t>
-      </w:r>
-      <w:proofErr w:type="spellEnd"/>
-      <w:r>
-        <w:t xml:space="preserve"> to do just about any sequence of movements you want. The instructions for doing this in the textbook do not work for NAO qi 2.1.x. The correct instructions are available at </w:t>
+      <w:bookmarkEnd w:id="34"/>
+    </w:p>
+    <w:p>
+      <w:r>
+        <w:t xml:space="preserve">You can “train” Nao to do just about any sequence of movements you want. The instructions for doing this in the textbook do not work for NAO qi 2.1.x. The correct instructions are available at </w:t>
       </w:r>
       <w:r>
         <w:t>http://doc.aldebaran.com/2-1/software/choregraphe/animation_mode.html</w:t>
       </w:r>
       <w:r>
-        <w:t xml:space="preserve">. The </w:t>
-      </w:r>
-      <w:proofErr w:type="gramStart"/>
-      <w:r>
-        <w:t>difference from the instructions in the textbook are</w:t>
-      </w:r>
-      <w:proofErr w:type="gramEnd"/>
-      <w:r>
-        <w:t xml:space="preserve">: </w:t>
+        <w:t xml:space="preserve">. The difference from the instructions in the textbook are: </w:t>
       </w:r>
     </w:p>
     <w:p>
@@ -3309,31 +2786,7 @@
     </w:p>
     <w:p>
       <w:r>
-        <w:t xml:space="preserve">If you are creating a program using Python or C++, you can export a </w:t>
-      </w:r>
-      <w:proofErr w:type="spellStart"/>
-      <w:r>
-        <w:t>keyframe</w:t>
-      </w:r>
-      <w:proofErr w:type="spellEnd"/>
-      <w:r>
-        <w:t xml:space="preserve"> to Python or C++. In the timeline view, right click on the </w:t>
-      </w:r>
-      <w:proofErr w:type="spellStart"/>
-      <w:r>
-        <w:t>keyframe</w:t>
-      </w:r>
-      <w:proofErr w:type="spellEnd"/>
-      <w:r>
-        <w:t xml:space="preserve"> you want to export. From the menu, hover over “export motion to clipboard” and choose Python or C++. The code is now in your </w:t>
-      </w:r>
-      <w:proofErr w:type="spellStart"/>
-      <w:r>
-        <w:t>clipbard</w:t>
-      </w:r>
-      <w:proofErr w:type="spellEnd"/>
-      <w:r>
-        <w:t xml:space="preserve">. Open the file you want to insert the movement into and paste the code where you want it. </w:t>
+        <w:t xml:space="preserve">If you are creating a program using Python or C++, you can export a keyframe to Python or C++. In the timeline view, right click on the keyframe you want to export. From the menu, hover over “export motion to clipboard” and choose Python or C++. The code is now in your clipbard. Open the file you want to insert the movement into and paste the code where you want it. </w:t>
       </w:r>
     </w:p>
     <w:p/>
@@ -3397,7 +2850,7 @@
       <w:r>
         <w:t>hooting</w:t>
       </w:r>
-      <w:bookmarkEnd w:id="34"/>
+      <w:bookmarkEnd w:id="35"/>
       <w:bookmarkEnd w:id="37"/>
     </w:p>
     <w:p>
@@ -3409,15 +2862,7 @@
         </w:numPr>
       </w:pPr>
       <w:r>
-        <w:t xml:space="preserve">When you open </w:t>
-      </w:r>
-      <w:proofErr w:type="spellStart"/>
-      <w:r>
-        <w:t>Choregraphe</w:t>
-      </w:r>
-      <w:proofErr w:type="spellEnd"/>
-      <w:r>
-        <w:t xml:space="preserve"> that bin/naoqi.exe has stopped working: </w:t>
+        <w:t xml:space="preserve">When you open Choregraphe that bin/naoqi.exe has stopped working: </w:t>
       </w:r>
     </w:p>
     <w:p>
@@ -3429,15 +2874,7 @@
         </w:numPr>
       </w:pPr>
       <w:r>
-        <w:t xml:space="preserve">You can only have one instance of </w:t>
-      </w:r>
-      <w:proofErr w:type="spellStart"/>
-      <w:r>
-        <w:t>Choregraphe</w:t>
-      </w:r>
-      <w:proofErr w:type="spellEnd"/>
-      <w:r>
-        <w:t xml:space="preserve"> open at a time. This seems to only be a problem in Windows. </w:t>
+        <w:t xml:space="preserve">You can only have one instance of Choregraphe open at a time. This seems to only be a problem in Windows. </w:t>
       </w:r>
     </w:p>
     <w:p>
@@ -3461,15 +2898,7 @@
         </w:numPr>
       </w:pPr>
       <w:r>
-        <w:t xml:space="preserve">Use Task Manager to kill all </w:t>
-      </w:r>
-      <w:proofErr w:type="spellStart"/>
-      <w:r>
-        <w:t>Choregraphe</w:t>
-      </w:r>
-      <w:proofErr w:type="spellEnd"/>
-      <w:r>
-        <w:t xml:space="preserve"> processes. </w:t>
+        <w:t xml:space="preserve">Use Task Manager to kill all Choregraphe processes. </w:t>
       </w:r>
     </w:p>
     <w:p>
@@ -3481,15 +2910,7 @@
         </w:numPr>
       </w:pPr>
       <w:r>
-        <w:t xml:space="preserve">Reopen </w:t>
-      </w:r>
-      <w:proofErr w:type="spellStart"/>
-      <w:r>
-        <w:t>Choregraphe</w:t>
-      </w:r>
-      <w:proofErr w:type="spellEnd"/>
-      <w:r>
-        <w:t>.</w:t>
+        <w:t>Reopen Choregraphe.</w:t>
       </w:r>
     </w:p>
     <w:p/>
@@ -3551,15 +2972,7 @@
         </w:numPr>
       </w:pPr>
       <w:r>
-        <w:t xml:space="preserve">When you hover over </w:t>
-      </w:r>
-      <w:proofErr w:type="spellStart"/>
-      <w:r>
-        <w:t>Choregraphe</w:t>
-      </w:r>
-      <w:proofErr w:type="spellEnd"/>
-      <w:r>
-        <w:t xml:space="preserve"> in the Taskbar, you should only see one window. It should not look like the below</w:t>
+        <w:t>When you hover over Choregraphe in the Taskbar, you should only see one window. It should not look like the below</w:t>
       </w:r>
       <w:r>
         <w:t>:</w:t>
@@ -3976,6 +3389,92 @@
     </w:lvl>
   </w:abstractNum>
   <w:abstractNum w:abstractNumId="3">
+    <w:nsid w:val="388914AB"/>
+    <w:multiLevelType w:val="hybridMultilevel"/>
+    <w:tmpl w:val="1130A044"/>
+    <w:lvl w:ilvl="0" w:tplc="0409000F">
+      <w:start w:val="1"/>
+      <w:numFmt w:val="decimal"/>
+      <w:lvlText w:val="%1."/>
+      <w:lvlJc w:val="left"/>
+      <w:pPr>
+        <w:ind w:left="720" w:hanging="360"/>
+      </w:pPr>
+    </w:lvl>
+    <w:lvl w:ilvl="1" w:tplc="04090019" w:tentative="1">
+      <w:start w:val="1"/>
+      <w:numFmt w:val="lowerLetter"/>
+      <w:lvlText w:val="%2."/>
+      <w:lvlJc w:val="left"/>
+      <w:pPr>
+        <w:ind w:left="1440" w:hanging="360"/>
+      </w:pPr>
+    </w:lvl>
+    <w:lvl w:ilvl="2" w:tplc="0409001B" w:tentative="1">
+      <w:start w:val="1"/>
+      <w:numFmt w:val="lowerRoman"/>
+      <w:lvlText w:val="%3."/>
+      <w:lvlJc w:val="right"/>
+      <w:pPr>
+        <w:ind w:left="2160" w:hanging="180"/>
+      </w:pPr>
+    </w:lvl>
+    <w:lvl w:ilvl="3" w:tplc="0409000F" w:tentative="1">
+      <w:start w:val="1"/>
+      <w:numFmt w:val="decimal"/>
+      <w:lvlText w:val="%4."/>
+      <w:lvlJc w:val="left"/>
+      <w:pPr>
+        <w:ind w:left="2880" w:hanging="360"/>
+      </w:pPr>
+    </w:lvl>
+    <w:lvl w:ilvl="4" w:tplc="04090019" w:tentative="1">
+      <w:start w:val="1"/>
+      <w:numFmt w:val="lowerLetter"/>
+      <w:lvlText w:val="%5."/>
+      <w:lvlJc w:val="left"/>
+      <w:pPr>
+        <w:ind w:left="3600" w:hanging="360"/>
+      </w:pPr>
+    </w:lvl>
+    <w:lvl w:ilvl="5" w:tplc="0409001B" w:tentative="1">
+      <w:start w:val="1"/>
+      <w:numFmt w:val="lowerRoman"/>
+      <w:lvlText w:val="%6."/>
+      <w:lvlJc w:val="right"/>
+      <w:pPr>
+        <w:ind w:left="4320" w:hanging="180"/>
+      </w:pPr>
+    </w:lvl>
+    <w:lvl w:ilvl="6" w:tplc="0409000F" w:tentative="1">
+      <w:start w:val="1"/>
+      <w:numFmt w:val="decimal"/>
+      <w:lvlText w:val="%7."/>
+      <w:lvlJc w:val="left"/>
+      <w:pPr>
+        <w:ind w:left="5040" w:hanging="360"/>
+      </w:pPr>
+    </w:lvl>
+    <w:lvl w:ilvl="7" w:tplc="04090019" w:tentative="1">
+      <w:start w:val="1"/>
+      <w:numFmt w:val="lowerLetter"/>
+      <w:lvlText w:val="%8."/>
+      <w:lvlJc w:val="left"/>
+      <w:pPr>
+        <w:ind w:left="5760" w:hanging="360"/>
+      </w:pPr>
+    </w:lvl>
+    <w:lvl w:ilvl="8" w:tplc="0409001B" w:tentative="1">
+      <w:start w:val="1"/>
+      <w:numFmt w:val="lowerRoman"/>
+      <w:lvlText w:val="%9."/>
+      <w:lvlJc w:val="right"/>
+      <w:pPr>
+        <w:ind w:left="6480" w:hanging="180"/>
+      </w:pPr>
+    </w:lvl>
+  </w:abstractNum>
+  <w:abstractNum w:abstractNumId="4">
     <w:nsid w:val="39CF750C"/>
     <w:multiLevelType w:val="hybridMultilevel"/>
     <w:tmpl w:val="B60ED7BE"/>
@@ -4064,7 +3563,7 @@
       </w:pPr>
     </w:lvl>
   </w:abstractNum>
-  <w:abstractNum w:abstractNumId="4">
+  <w:abstractNum w:abstractNumId="5">
     <w:nsid w:val="3AFF1670"/>
     <w:multiLevelType w:val="hybridMultilevel"/>
     <w:tmpl w:val="ED36DD12"/>
@@ -4177,7 +3676,7 @@
       </w:rPr>
     </w:lvl>
   </w:abstractNum>
-  <w:abstractNum w:abstractNumId="5">
+  <w:abstractNum w:abstractNumId="6">
     <w:nsid w:val="485F2BA6"/>
     <w:multiLevelType w:val="hybridMultilevel"/>
     <w:tmpl w:val="99442C42"/>
@@ -4266,7 +3765,7 @@
       </w:pPr>
     </w:lvl>
   </w:abstractNum>
-  <w:abstractNum w:abstractNumId="6">
+  <w:abstractNum w:abstractNumId="7">
     <w:nsid w:val="5F481B00"/>
     <w:multiLevelType w:val="hybridMultilevel"/>
     <w:tmpl w:val="ECF0445A"/>
@@ -4379,7 +3878,7 @@
       </w:rPr>
     </w:lvl>
   </w:abstractNum>
-  <w:abstractNum w:abstractNumId="7">
+  <w:abstractNum w:abstractNumId="8">
     <w:nsid w:val="63E212F1"/>
     <w:multiLevelType w:val="hybridMultilevel"/>
     <w:tmpl w:val="DCE28A60"/>
@@ -4492,7 +3991,7 @@
       </w:rPr>
     </w:lvl>
   </w:abstractNum>
-  <w:abstractNum w:abstractNumId="8">
+  <w:abstractNum w:abstractNumId="9">
     <w:nsid w:val="68321A46"/>
     <w:multiLevelType w:val="hybridMultilevel"/>
     <w:tmpl w:val="5336D29A"/>
@@ -4578,7 +4077,7 @@
       </w:pPr>
     </w:lvl>
   </w:abstractNum>
-  <w:abstractNum w:abstractNumId="9">
+  <w:abstractNum w:abstractNumId="10">
     <w:nsid w:val="74B1737D"/>
     <w:multiLevelType w:val="hybridMultilevel"/>
     <w:tmpl w:val="5336D29A"/>
@@ -4664,7 +4163,120 @@
       </w:pPr>
     </w:lvl>
   </w:abstractNum>
-  <w:abstractNum w:abstractNumId="10">
+  <w:abstractNum w:abstractNumId="11">
+    <w:nsid w:val="786C1387"/>
+    <w:multiLevelType w:val="hybridMultilevel"/>
+    <w:tmpl w:val="CB32D494"/>
+    <w:lvl w:ilvl="0" w:tplc="04090001">
+      <w:start w:val="1"/>
+      <w:numFmt w:val="bullet"/>
+      <w:lvlText w:val=""/>
+      <w:lvlJc w:val="left"/>
+      <w:pPr>
+        <w:ind w:left="720" w:hanging="360"/>
+      </w:pPr>
+      <w:rPr>
+        <w:rFonts w:ascii="Symbol" w:hAnsi="Symbol" w:hint="default"/>
+      </w:rPr>
+    </w:lvl>
+    <w:lvl w:ilvl="1" w:tplc="04090003" w:tentative="1">
+      <w:start w:val="1"/>
+      <w:numFmt w:val="bullet"/>
+      <w:lvlText w:val="o"/>
+      <w:lvlJc w:val="left"/>
+      <w:pPr>
+        <w:ind w:left="1440" w:hanging="360"/>
+      </w:pPr>
+      <w:rPr>
+        <w:rFonts w:ascii="Courier New" w:hAnsi="Courier New" w:hint="default"/>
+      </w:rPr>
+    </w:lvl>
+    <w:lvl w:ilvl="2" w:tplc="04090005" w:tentative="1">
+      <w:start w:val="1"/>
+      <w:numFmt w:val="bullet"/>
+      <w:lvlText w:val=""/>
+      <w:lvlJc w:val="left"/>
+      <w:pPr>
+        <w:ind w:left="2160" w:hanging="360"/>
+      </w:pPr>
+      <w:rPr>
+        <w:rFonts w:ascii="Wingdings" w:hAnsi="Wingdings" w:hint="default"/>
+      </w:rPr>
+    </w:lvl>
+    <w:lvl w:ilvl="3" w:tplc="04090001" w:tentative="1">
+      <w:start w:val="1"/>
+      <w:numFmt w:val="bullet"/>
+      <w:lvlText w:val=""/>
+      <w:lvlJc w:val="left"/>
+      <w:pPr>
+        <w:ind w:left="2880" w:hanging="360"/>
+      </w:pPr>
+      <w:rPr>
+        <w:rFonts w:ascii="Symbol" w:hAnsi="Symbol" w:hint="default"/>
+      </w:rPr>
+    </w:lvl>
+    <w:lvl w:ilvl="4" w:tplc="04090003" w:tentative="1">
+      <w:start w:val="1"/>
+      <w:numFmt w:val="bullet"/>
+      <w:lvlText w:val="o"/>
+      <w:lvlJc w:val="left"/>
+      <w:pPr>
+        <w:ind w:left="3600" w:hanging="360"/>
+      </w:pPr>
+      <w:rPr>
+        <w:rFonts w:ascii="Courier New" w:hAnsi="Courier New" w:hint="default"/>
+      </w:rPr>
+    </w:lvl>
+    <w:lvl w:ilvl="5" w:tplc="04090005" w:tentative="1">
+      <w:start w:val="1"/>
+      <w:numFmt w:val="bullet"/>
+      <w:lvlText w:val=""/>
+      <w:lvlJc w:val="left"/>
+      <w:pPr>
+        <w:ind w:left="4320" w:hanging="360"/>
+      </w:pPr>
+      <w:rPr>
+        <w:rFonts w:ascii="Wingdings" w:hAnsi="Wingdings" w:hint="default"/>
+      </w:rPr>
+    </w:lvl>
+    <w:lvl w:ilvl="6" w:tplc="04090001" w:tentative="1">
+      <w:start w:val="1"/>
+      <w:numFmt w:val="bullet"/>
+      <w:lvlText w:val=""/>
+      <w:lvlJc w:val="left"/>
+      <w:pPr>
+        <w:ind w:left="5040" w:hanging="360"/>
+      </w:pPr>
+      <w:rPr>
+        <w:rFonts w:ascii="Symbol" w:hAnsi="Symbol" w:hint="default"/>
+      </w:rPr>
+    </w:lvl>
+    <w:lvl w:ilvl="7" w:tplc="04090003" w:tentative="1">
+      <w:start w:val="1"/>
+      <w:numFmt w:val="bullet"/>
+      <w:lvlText w:val="o"/>
+      <w:lvlJc w:val="left"/>
+      <w:pPr>
+        <w:ind w:left="5760" w:hanging="360"/>
+      </w:pPr>
+      <w:rPr>
+        <w:rFonts w:ascii="Courier New" w:hAnsi="Courier New" w:hint="default"/>
+      </w:rPr>
+    </w:lvl>
+    <w:lvl w:ilvl="8" w:tplc="04090005" w:tentative="1">
+      <w:start w:val="1"/>
+      <w:numFmt w:val="bullet"/>
+      <w:lvlText w:val=""/>
+      <w:lvlJc w:val="left"/>
+      <w:pPr>
+        <w:ind w:left="6480" w:hanging="360"/>
+      </w:pPr>
+      <w:rPr>
+        <w:rFonts w:ascii="Wingdings" w:hAnsi="Wingdings" w:hint="default"/>
+      </w:rPr>
+    </w:lvl>
+  </w:abstractNum>
+  <w:abstractNum w:abstractNumId="12">
     <w:nsid w:val="7CC61EA1"/>
     <w:multiLevelType w:val="hybridMultilevel"/>
     <w:tmpl w:val="0D7A6E40"/>
@@ -4781,34 +4393,40 @@
     <w:abstractNumId w:val="0"/>
   </w:num>
   <w:num w:numId="2">
-    <w:abstractNumId w:val="3"/>
+    <w:abstractNumId w:val="4"/>
   </w:num>
   <w:num w:numId="3">
-    <w:abstractNumId w:val="8"/>
+    <w:abstractNumId w:val="9"/>
   </w:num>
   <w:num w:numId="4">
-    <w:abstractNumId w:val="9"/>
+    <w:abstractNumId w:val="10"/>
   </w:num>
   <w:num w:numId="5">
     <w:abstractNumId w:val="1"/>
   </w:num>
   <w:num w:numId="6">
-    <w:abstractNumId w:val="6"/>
+    <w:abstractNumId w:val="7"/>
   </w:num>
   <w:num w:numId="7">
     <w:abstractNumId w:val="2"/>
   </w:num>
   <w:num w:numId="8">
-    <w:abstractNumId w:val="10"/>
+    <w:abstractNumId w:val="12"/>
   </w:num>
   <w:num w:numId="9">
-    <w:abstractNumId w:val="4"/>
+    <w:abstractNumId w:val="5"/>
   </w:num>
   <w:num w:numId="10">
-    <w:abstractNumId w:val="7"/>
+    <w:abstractNumId w:val="8"/>
   </w:num>
   <w:num w:numId="11">
-    <w:abstractNumId w:val="5"/>
+    <w:abstractNumId w:val="6"/>
+  </w:num>
+  <w:num w:numId="12">
+    <w:abstractNumId w:val="3"/>
+  </w:num>
+  <w:num w:numId="13">
+    <w:abstractNumId w:val="11"/>
   </w:num>
 </w:numbering>
 </file>

</xml_diff>